<commit_message>
Serve media from Pandoc MediaBags
</commit_message>
<xml_diff>
--- a/examples/blogg/data/pages/hello.docx
+++ b/examples/blogg/data/pages/hello.docx
@@ -26,6 +26,62 @@
       <w:r>
         <w:rPr/>
         <w:t xml:space="preserve">. The file format is the same one newer versions of MS Word use. Templar parses .docx files on the fly, and exposes them as HTML web pages.</w:t>
+      </w:r>
+    </w:p>
+    <w:p>
+      <w:pPr/>
+    </w:p>
+    <w:p>
+      <w:pPr/>
+      <w:r>
+        <w:rPr/>
+        <w:t xml:space="preserve">Let</w:t>
+      </w:r>
+      <w:r>
+        <w:rPr/>
+        <w:t xml:space="preserve">’</w:t>
+      </w:r>
+      <w:r>
+        <w:rPr/>
+        <w:t xml:space="preserve">s</w:t>
+      </w:r>
+      <w:r>
+        <w:rPr/>
+        <w:t xml:space="preserve"> see if we can embed an image:</w:t>
+      </w:r>
+    </w:p>
+    <w:p>
+      <w:pPr/>
+      <w:r>
+        <w:rPr/>
+        <w:drawing>
+          <wp:inline distT="0" distB="0" distL="0" distR="0">
+            <wp:extent cx="2441448" cy="2441448"/>
+            <wp:docPr id="25" name="7b219076-7cd9-11e6-8b02-ab52c9112590.png"/>
+            <a:graphic>
+              <a:graphicData uri="http://schemas.openxmlformats.org/drawingml/2006/picture">
+                <pic:pic>
+                  <pic:nvPicPr>
+                    <pic:cNvPr id="25" name="7b219076-7cd9-11e6-8b02-ab52c9112590.png"/>
+                    <pic:cNvPicPr/>
+                  </pic:nvPicPr>
+                  <pic:blipFill>
+                    <a:blip r:embed="rId25"/>
+                  </pic:blipFill>
+                  <pic:spPr>
+                    <a:xfrm>
+                      <a:off x="0" y="0"/>
+                      <a:ext cx="2441448" cy="2441448"/>
+                    </a:xfrm>
+                    <a:prstGeom prst="rect">
+                      <a:avLst/>
+                    </a:prstGeom>
+                  </pic:spPr>
+                </pic:pic>
+              </a:graphicData>
+            </a:graphic>
+          </wp:inline>
+        </w:drawing>
       </w:r>
     </w:p>
     <w:sectPr>

</xml_diff>